<commit_message>
43 container for myPosts and Dialogs
</commit_message>
<xml_diff>
--- a/Presentation.docx
+++ b/Presentation.docx
@@ -98,6 +98,70 @@
                     <a:xfrm>
                       <a:off x="0" y="0"/>
                       <a:ext cx="4564380" cy="1828800"/>
+                    </a:xfrm>
+                    <a:prstGeom prst="rect">
+                      <a:avLst/>
+                    </a:prstGeom>
+                    <a:noFill/>
+                    <a:ln>
+                      <a:noFill/>
+                    </a:ln>
+                  </pic:spPr>
+                </pic:pic>
+              </a:graphicData>
+            </a:graphic>
+          </wp:inline>
+        </w:drawing>
+      </w:r>
+    </w:p>
+    <w:p>
+      <w:r>
+        <w:br w:type="page"/>
+      </w:r>
+    </w:p>
+    <w:p>
+      <w:pPr>
+        <w:ind w:firstLine="0"/>
+      </w:pPr>
+      <w:r>
+        <w:rPr>
+          <w:noProof/>
+        </w:rPr>
+        <w:lastRenderedPageBreak/>
+        <w:drawing>
+          <wp:inline distT="0" distB="0" distL="0" distR="0" wp14:anchorId="40E1BA63" wp14:editId="64D46507">
+            <wp:extent cx="9608820" cy="5791200"/>
+            <wp:effectExtent l="0" t="0" r="0" b="0"/>
+            <wp:docPr id="3" name="Рисунок 3"/>
+            <wp:cNvGraphicFramePr>
+              <a:graphicFrameLocks xmlns:a="http://schemas.openxmlformats.org/drawingml/2006/main" noChangeAspect="1"/>
+            </wp:cNvGraphicFramePr>
+            <a:graphic xmlns:a="http://schemas.openxmlformats.org/drawingml/2006/main">
+              <a:graphicData uri="http://schemas.openxmlformats.org/drawingml/2006/picture">
+                <pic:pic xmlns:pic="http://schemas.openxmlformats.org/drawingml/2006/picture">
+                  <pic:nvPicPr>
+                    <pic:cNvPr id="0" name="Picture 1"/>
+                    <pic:cNvPicPr>
+                      <a:picLocks noChangeAspect="1" noChangeArrowheads="1"/>
+                    </pic:cNvPicPr>
+                  </pic:nvPicPr>
+                  <pic:blipFill>
+                    <a:blip r:embed="rId6">
+                      <a:extLst>
+                        <a:ext uri="{28A0092B-C50C-407E-A947-70E740481C1C}">
+                          <a14:useLocalDpi xmlns:a14="http://schemas.microsoft.com/office/drawing/2010/main" val="0"/>
+                        </a:ext>
+                      </a:extLst>
+                    </a:blip>
+                    <a:srcRect/>
+                    <a:stretch>
+                      <a:fillRect/>
+                    </a:stretch>
+                  </pic:blipFill>
+                  <pic:spPr bwMode="auto">
+                    <a:xfrm>
+                      <a:off x="0" y="0"/>
+                      <a:ext cx="9608820" cy="5791200"/>
                     </a:xfrm>
                     <a:prstGeom prst="rect">
                       <a:avLst/>

</xml_diff>

<commit_message>
75 Formik connected in Login
</commit_message>
<xml_diff>
--- a/Presentation.docx
+++ b/Presentation.docx
@@ -162,6 +162,183 @@
                     <a:xfrm>
                       <a:off x="0" y="0"/>
                       <a:ext cx="9608820" cy="5791200"/>
+                    </a:xfrm>
+                    <a:prstGeom prst="rect">
+                      <a:avLst/>
+                    </a:prstGeom>
+                    <a:noFill/>
+                    <a:ln>
+                      <a:noFill/>
+                    </a:ln>
+                  </pic:spPr>
+                </pic:pic>
+              </a:graphicData>
+            </a:graphic>
+          </wp:inline>
+        </w:drawing>
+      </w:r>
+    </w:p>
+    <w:p>
+      <w:pPr>
+        <w:ind w:firstLine="0"/>
+      </w:pPr>
+      <w:r>
+        <w:rPr>
+          <w:noProof/>
+        </w:rPr>
+        <w:lastRenderedPageBreak/>
+        <w:drawing>
+          <wp:inline distT="0" distB="0" distL="0" distR="0" wp14:anchorId="160DA0D7" wp14:editId="32FD0F57">
+            <wp:extent cx="9611360" cy="3709035"/>
+            <wp:effectExtent l="0" t="0" r="8890" b="5715"/>
+            <wp:docPr id="5" name="Рисунок 5"/>
+            <wp:cNvGraphicFramePr>
+              <a:graphicFrameLocks xmlns:a="http://schemas.openxmlformats.org/drawingml/2006/main" noChangeAspect="1"/>
+            </wp:cNvGraphicFramePr>
+            <a:graphic xmlns:a="http://schemas.openxmlformats.org/drawingml/2006/main">
+              <a:graphicData uri="http://schemas.openxmlformats.org/drawingml/2006/picture">
+                <pic:pic xmlns:pic="http://schemas.openxmlformats.org/drawingml/2006/picture">
+                  <pic:nvPicPr>
+                    <pic:cNvPr id="0" name="Picture 2"/>
+                    <pic:cNvPicPr>
+                      <a:picLocks noChangeAspect="1" noChangeArrowheads="1"/>
+                    </pic:cNvPicPr>
+                  </pic:nvPicPr>
+                  <pic:blipFill>
+                    <a:blip r:embed="rId7">
+                      <a:extLst>
+                        <a:ext uri="{28A0092B-C50C-407E-A947-70E740481C1C}">
+                          <a14:useLocalDpi xmlns:a14="http://schemas.microsoft.com/office/drawing/2010/main" val="0"/>
+                        </a:ext>
+                      </a:extLst>
+                    </a:blip>
+                    <a:srcRect/>
+                    <a:stretch>
+                      <a:fillRect/>
+                    </a:stretch>
+                  </pic:blipFill>
+                  <pic:spPr bwMode="auto">
+                    <a:xfrm>
+                      <a:off x="0" y="0"/>
+                      <a:ext cx="9611360" cy="3709035"/>
+                    </a:xfrm>
+                    <a:prstGeom prst="rect">
+                      <a:avLst/>
+                    </a:prstGeom>
+                    <a:noFill/>
+                    <a:ln>
+                      <a:noFill/>
+                    </a:ln>
+                  </pic:spPr>
+                </pic:pic>
+              </a:graphicData>
+            </a:graphic>
+          </wp:inline>
+        </w:drawing>
+      </w:r>
+      <w:r>
+        <w:rPr>
+          <w:noProof/>
+        </w:rPr>
+        <w:lastRenderedPageBreak/>
+        <w:drawing>
+          <wp:inline distT="0" distB="0" distL="0" distR="0" wp14:anchorId="23E00B5C" wp14:editId="775B5139">
+            <wp:extent cx="9110345" cy="4004945"/>
+            <wp:effectExtent l="0" t="0" r="0" b="0"/>
+            <wp:docPr id="4" name="Рисунок 4"/>
+            <wp:cNvGraphicFramePr>
+              <a:graphicFrameLocks xmlns:a="http://schemas.openxmlformats.org/drawingml/2006/main" noChangeAspect="1"/>
+            </wp:cNvGraphicFramePr>
+            <a:graphic xmlns:a="http://schemas.openxmlformats.org/drawingml/2006/main">
+              <a:graphicData uri="http://schemas.openxmlformats.org/drawingml/2006/picture">
+                <pic:pic xmlns:pic="http://schemas.openxmlformats.org/drawingml/2006/picture">
+                  <pic:nvPicPr>
+                    <pic:cNvPr id="0" name="Picture 1"/>
+                    <pic:cNvPicPr>
+                      <a:picLocks noChangeAspect="1" noChangeArrowheads="1"/>
+                    </pic:cNvPicPr>
+                  </pic:nvPicPr>
+                  <pic:blipFill>
+                    <a:blip r:embed="rId8">
+                      <a:extLst>
+                        <a:ext uri="{28A0092B-C50C-407E-A947-70E740481C1C}">
+                          <a14:useLocalDpi xmlns:a14="http://schemas.microsoft.com/office/drawing/2010/main" val="0"/>
+                        </a:ext>
+                      </a:extLst>
+                    </a:blip>
+                    <a:srcRect/>
+                    <a:stretch>
+                      <a:fillRect/>
+                    </a:stretch>
+                  </pic:blipFill>
+                  <pic:spPr bwMode="auto">
+                    <a:xfrm>
+                      <a:off x="0" y="0"/>
+                      <a:ext cx="9110345" cy="4004945"/>
+                    </a:xfrm>
+                    <a:prstGeom prst="rect">
+                      <a:avLst/>
+                    </a:prstGeom>
+                    <a:noFill/>
+                    <a:ln>
+                      <a:noFill/>
+                    </a:ln>
+                  </pic:spPr>
+                </pic:pic>
+              </a:graphicData>
+            </a:graphic>
+          </wp:inline>
+        </w:drawing>
+      </w:r>
+    </w:p>
+    <w:p>
+      <w:r>
+        <w:br w:type="page"/>
+      </w:r>
+    </w:p>
+    <w:p>
+      <w:pPr>
+        <w:ind w:firstLine="0"/>
+      </w:pPr>
+      <w:r>
+        <w:rPr>
+          <w:noProof/>
+        </w:rPr>
+        <w:lastRenderedPageBreak/>
+        <w:drawing>
+          <wp:inline distT="0" distB="0" distL="0" distR="0" wp14:anchorId="217C41E9" wp14:editId="7E0EF747">
+            <wp:extent cx="9611360" cy="5331460"/>
+            <wp:effectExtent l="0" t="0" r="8890" b="2540"/>
+            <wp:docPr id="6" name="Рисунок 6"/>
+            <wp:cNvGraphicFramePr>
+              <a:graphicFrameLocks xmlns:a="http://schemas.openxmlformats.org/drawingml/2006/main" noChangeAspect="1"/>
+            </wp:cNvGraphicFramePr>
+            <a:graphic xmlns:a="http://schemas.openxmlformats.org/drawingml/2006/main">
+              <a:graphicData uri="http://schemas.openxmlformats.org/drawingml/2006/picture">
+                <pic:pic xmlns:pic="http://schemas.openxmlformats.org/drawingml/2006/picture">
+                  <pic:nvPicPr>
+                    <pic:cNvPr id="0" name="Picture 1"/>
+                    <pic:cNvPicPr>
+                      <a:picLocks noChangeAspect="1" noChangeArrowheads="1"/>
+                    </pic:cNvPicPr>
+                  </pic:nvPicPr>
+                  <pic:blipFill>
+                    <a:blip r:embed="rId9">
+                      <a:extLst>
+                        <a:ext uri="{28A0092B-C50C-407E-A947-70E740481C1C}">
+                          <a14:useLocalDpi xmlns:a14="http://schemas.microsoft.com/office/drawing/2010/main" val="0"/>
+                        </a:ext>
+                      </a:extLst>
+                    </a:blip>
+                    <a:srcRect/>
+                    <a:stretch>
+                      <a:fillRect/>
+                    </a:stretch>
+                  </pic:blipFill>
+                  <pic:spPr bwMode="auto">
+                    <a:xfrm>
+                      <a:off x="0" y="0"/>
+                      <a:ext cx="9611360" cy="5331460"/>
                     </a:xfrm>
                     <a:prstGeom prst="rect">
                       <a:avLst/>

</xml_diff>